<commit_message>
update data viz code
</commit_message>
<xml_diff>
--- a/Summary Statistics.docx
+++ b/Summary Statistics.docx
@@ -287,6 +287,11 @@
         <w:t>Decantalo</w:t>
       </w:r>
       <w:proofErr w:type="spellEnd"/>
+    </w:p>
+    <w:p>
+      <w:pPr>
+        <w:pStyle w:val="ListParagraph"/>
+      </w:pPr>
     </w:p>
     <w:p>
       <w:pPr>

</xml_diff>